<commit_message>
add appropriate attack path number in attacker add state in dataset
</commit_message>
<xml_diff>
--- a/ReadMe.docx
+++ b/ReadMe.docx
@@ -203,7 +203,27 @@
           <w:rtl/>
           <w:lang w:bidi="fa-IR"/>
         </w:rPr>
-        <w:t>در این بخش باید فعالیت ها در یک کسب و کار مشخص شود همچنین ارتباط بین آن ها و ماموریت های مربوطه به همراه میزان اهمیت هر کدام مشخص شود.</w:t>
+        <w:t xml:space="preserve">در این بخش باید </w:t>
+      </w:r>
+      <w:r>
+        <w:rPr>
+          <w:rFonts w:cs="B Nazanin" w:hint="cs"/>
+          <w:sz w:val="32"/>
+          <w:szCs w:val="32"/>
+          <w:rtl/>
+          <w:lang w:bidi="fa-IR"/>
+        </w:rPr>
+        <w:t>فرآیند</w:t>
+      </w:r>
+      <w:r>
+        <w:rPr>
+          <w:rFonts w:cs="B Nazanin" w:hint="cs"/>
+          <w:sz w:val="32"/>
+          <w:szCs w:val="32"/>
+          <w:rtl/>
+          <w:lang w:bidi="fa-IR"/>
+        </w:rPr>
+        <w:t xml:space="preserve"> ها در یک کسب و کار مشخص شود همچنین ارتباط بین آن ها و ماموریت های مربوطه به همراه میزان اهمیت هر کدام مشخص شود.</w:t>
       </w:r>
     </w:p>
     <w:p>
@@ -622,7 +642,27 @@
           <w:rtl/>
           <w:lang w:bidi="fa-IR"/>
         </w:rPr>
-        <w:t xml:space="preserve">در این بخش تمام فعالیت ها معرفی می شوند و این که هر کدام از آن ها مربوط به کدام </w:t>
+        <w:t xml:space="preserve">در این بخش تمام </w:t>
+      </w:r>
+      <w:r>
+        <w:rPr>
+          <w:rFonts w:cs="B Nazanin" w:hint="cs"/>
+          <w:sz w:val="32"/>
+          <w:szCs w:val="32"/>
+          <w:rtl/>
+          <w:lang w:bidi="fa-IR"/>
+        </w:rPr>
+        <w:t>فرآیند</w:t>
+      </w:r>
+      <w:r>
+        <w:rPr>
+          <w:rFonts w:cs="B Nazanin" w:hint="cs"/>
+          <w:sz w:val="32"/>
+          <w:szCs w:val="32"/>
+          <w:rtl/>
+          <w:lang w:bidi="fa-IR"/>
+        </w:rPr>
+        <w:t xml:space="preserve"> ها معرفی می شوند و این که هر کدام از آن ها مربوط به کدام </w:t>
       </w:r>
       <w:r>
         <w:rPr>
@@ -687,7 +727,27 @@
           <w:rtl/>
           <w:lang w:bidi="fa-IR"/>
         </w:rPr>
-        <w:t xml:space="preserve">در این بخش ارتباط فعالیت ها با یکدیگر مشخص می شود. می توان چندین </w:t>
+        <w:t xml:space="preserve">در این بخش ارتباط </w:t>
+      </w:r>
+      <w:r>
+        <w:rPr>
+          <w:rFonts w:cs="B Nazanin" w:hint="cs"/>
+          <w:sz w:val="32"/>
+          <w:szCs w:val="32"/>
+          <w:rtl/>
+          <w:lang w:bidi="fa-IR"/>
+        </w:rPr>
+        <w:t>فرآیند</w:t>
+      </w:r>
+      <w:r>
+        <w:rPr>
+          <w:rFonts w:cs="B Nazanin" w:hint="cs"/>
+          <w:sz w:val="32"/>
+          <w:szCs w:val="32"/>
+          <w:rtl/>
+          <w:lang w:bidi="fa-IR"/>
+        </w:rPr>
+        <w:t xml:space="preserve"> ها با یکدیگر مشخص می شود. می توان چندین </w:t>
       </w:r>
       <w:r>
         <w:rPr>
@@ -1143,7 +1203,27 @@
           <w:rtl/>
           <w:lang w:bidi="fa-IR"/>
         </w:rPr>
-        <w:t xml:space="preserve">در این بخش به هر ماموریت نامی را می دهیم و هر ماموریت از تعدادی فعالیت تشکیل شده است. هر ماموریت نیز </w:t>
+        <w:t xml:space="preserve">در این بخش به هر ماموریت نامی را می دهیم و هر ماموریت از تعدادی </w:t>
+      </w:r>
+      <w:r>
+        <w:rPr>
+          <w:rFonts w:cs="B Nazanin" w:hint="cs"/>
+          <w:sz w:val="32"/>
+          <w:szCs w:val="32"/>
+          <w:rtl/>
+          <w:lang w:bidi="fa-IR"/>
+        </w:rPr>
+        <w:t>فرآیند</w:t>
+      </w:r>
+      <w:r>
+        <w:rPr>
+          <w:rFonts w:cs="B Nazanin" w:hint="cs"/>
+          <w:sz w:val="32"/>
+          <w:szCs w:val="32"/>
+          <w:rtl/>
+          <w:lang w:bidi="fa-IR"/>
+        </w:rPr>
+        <w:t xml:space="preserve"> تشکیل شده است. هر ماموریت نیز </w:t>
       </w:r>
       <w:r>
         <w:rPr>
@@ -1296,7 +1376,47 @@
           <w:rtl/>
           <w:lang w:bidi="fa-IR"/>
         </w:rPr>
-        <w:t xml:space="preserve">می توان اهمیت هر فعالیت را نیز حساب کرد بدین صورت که اهمیت هر ماموریت بین فعالیت های مربوط به آن تقسیم می شود. این عمل برای </w:t>
+        <w:t xml:space="preserve">می توان اهمیت هر </w:t>
+      </w:r>
+      <w:r>
+        <w:rPr>
+          <w:rFonts w:cs="B Nazanin" w:hint="cs"/>
+          <w:sz w:val="32"/>
+          <w:szCs w:val="32"/>
+          <w:rtl/>
+          <w:lang w:bidi="fa-IR"/>
+        </w:rPr>
+        <w:t>فرآیند</w:t>
+      </w:r>
+      <w:r>
+        <w:rPr>
+          <w:rFonts w:cs="B Nazanin" w:hint="cs"/>
+          <w:sz w:val="32"/>
+          <w:szCs w:val="32"/>
+          <w:rtl/>
+          <w:lang w:bidi="fa-IR"/>
+        </w:rPr>
+        <w:t xml:space="preserve"> را نیز حساب کرد بدین صورت که اهمیت هر ماموریت بین </w:t>
+      </w:r>
+      <w:r>
+        <w:rPr>
+          <w:rFonts w:cs="B Nazanin" w:hint="cs"/>
+          <w:sz w:val="32"/>
+          <w:szCs w:val="32"/>
+          <w:rtl/>
+          <w:lang w:bidi="fa-IR"/>
+        </w:rPr>
+        <w:t>فرآیند</w:t>
+      </w:r>
+      <w:r>
+        <w:rPr>
+          <w:rFonts w:cs="B Nazanin" w:hint="cs"/>
+          <w:sz w:val="32"/>
+          <w:szCs w:val="32"/>
+          <w:rtl/>
+          <w:lang w:bidi="fa-IR"/>
+        </w:rPr>
+        <w:t xml:space="preserve"> های مربوط به آن تقسیم می شود. این عمل برای </w:t>
       </w:r>
       <w:r>
         <w:rPr>
@@ -1355,7 +1475,27 @@
           <w:rtl/>
           <w:lang w:bidi="fa-IR"/>
         </w:rPr>
-        <w:t xml:space="preserve"> بین فعالیت های مربوطه تقسیم می شود. در نتیجه ما </w:t>
+        <w:t xml:space="preserve"> بین </w:t>
+      </w:r>
+      <w:r>
+        <w:rPr>
+          <w:rFonts w:cs="B Nazanin" w:hint="cs"/>
+          <w:sz w:val="32"/>
+          <w:szCs w:val="32"/>
+          <w:rtl/>
+          <w:lang w:bidi="fa-IR"/>
+        </w:rPr>
+        <w:t>فرآیند</w:t>
+      </w:r>
+      <w:r>
+        <w:rPr>
+          <w:rFonts w:cs="B Nazanin" w:hint="cs"/>
+          <w:sz w:val="32"/>
+          <w:szCs w:val="32"/>
+          <w:rtl/>
+          <w:lang w:bidi="fa-IR"/>
+        </w:rPr>
+        <w:t xml:space="preserve"> های مربوطه تقسیم می شود. در نتیجه ما </w:t>
       </w:r>
       <w:r>
         <w:rPr>
@@ -1396,7 +1536,37 @@
           <w:rtl/>
           <w:lang w:bidi="fa-IR"/>
         </w:rPr>
-        <w:t xml:space="preserve"> هر فعالیت داریم.</w:t>
+        <w:t xml:space="preserve"> هر </w:t>
+      </w:r>
+      <w:r>
+        <w:rPr>
+          <w:rFonts w:cs="B Nazanin" w:hint="cs"/>
+          <w:sz w:val="32"/>
+          <w:szCs w:val="32"/>
+          <w:rtl/>
+          <w:lang w:bidi="fa-IR"/>
+        </w:rPr>
+        <w:t>فرآیند</w:t>
+      </w:r>
+      <w:r>
+        <w:rPr>
+          <w:rFonts w:cs="B Nazanin" w:hint="cs"/>
+          <w:sz w:val="32"/>
+          <w:szCs w:val="32"/>
+          <w:rtl/>
+          <w:lang w:bidi="fa-IR"/>
+        </w:rPr>
+        <w:t xml:space="preserve"> داریم.</w:t>
+      </w:r>
+      <w:r>
+        <w:rPr>
+          <w:rFonts w:cs="B Nazanin" w:hint="cs"/>
+          <w:sz w:val="32"/>
+          <w:szCs w:val="32"/>
+          <w:rtl/>
+          <w:lang w:bidi="fa-IR"/>
+        </w:rPr>
+        <w:t xml:space="preserve"> * (در بخش اصلاحات توضیح بیشتر آورده شده است)</w:t>
       </w:r>
     </w:p>
     <w:p>
@@ -2340,7 +2510,47 @@
           <w:rtl/>
           <w:lang w:bidi="fa-IR"/>
         </w:rPr>
-        <w:t xml:space="preserve"> با توجه به اهمیت هر فعالیت و ارتباط آن فعالیت ابتدا با </w:t>
+        <w:t xml:space="preserve"> با توجه به اهمیت هر </w:t>
+      </w:r>
+      <w:r>
+        <w:rPr>
+          <w:rFonts w:cs="B Nazanin" w:hint="cs"/>
+          <w:sz w:val="32"/>
+          <w:szCs w:val="32"/>
+          <w:rtl/>
+          <w:lang w:bidi="fa-IR"/>
+        </w:rPr>
+        <w:t>فرآیند</w:t>
+      </w:r>
+      <w:r>
+        <w:rPr>
+          <w:rFonts w:cs="B Nazanin" w:hint="cs"/>
+          <w:sz w:val="32"/>
+          <w:szCs w:val="32"/>
+          <w:rtl/>
+          <w:lang w:bidi="fa-IR"/>
+        </w:rPr>
+        <w:t xml:space="preserve"> و ارتباط آن </w:t>
+      </w:r>
+      <w:r>
+        <w:rPr>
+          <w:rFonts w:cs="B Nazanin" w:hint="cs"/>
+          <w:sz w:val="32"/>
+          <w:szCs w:val="32"/>
+          <w:rtl/>
+          <w:lang w:bidi="fa-IR"/>
+        </w:rPr>
+        <w:t>فرآیند</w:t>
+      </w:r>
+      <w:r>
+        <w:rPr>
+          <w:rFonts w:cs="B Nazanin" w:hint="cs"/>
+          <w:sz w:val="32"/>
+          <w:szCs w:val="32"/>
+          <w:rtl/>
+          <w:lang w:bidi="fa-IR"/>
+        </w:rPr>
+        <w:t xml:space="preserve"> ابتدا با </w:t>
       </w:r>
       <w:proofErr w:type="spellStart"/>
       <w:r>
@@ -2380,17 +2590,17 @@
           <w:rtl/>
           <w:lang w:bidi="fa-IR"/>
         </w:rPr>
-        <w:t xml:space="preserve"> مربوطه، می توان اهمیت هر کدام را به دست آورد. این کار</w:t>
-      </w:r>
-      <w:r>
-        <w:rPr>
-          <w:rFonts w:cs="B Nazanin" w:hint="cs"/>
-          <w:sz w:val="32"/>
-          <w:szCs w:val="32"/>
-          <w:rtl/>
-          <w:lang w:bidi="fa-IR"/>
-        </w:rPr>
-        <w:t xml:space="preserve"> در کد انجام می شود.</w:t>
+        <w:t xml:space="preserve"> مربوطه، می توان اهمیت هر کدام را به دست آورد. این کار در کد انجام می شود.</w:t>
+      </w:r>
+      <w:r>
+        <w:rPr>
+          <w:rFonts w:cs="B Nazanin" w:hint="cs"/>
+          <w:sz w:val="32"/>
+          <w:szCs w:val="32"/>
+          <w:rtl/>
+          <w:lang w:bidi="fa-IR"/>
+        </w:rPr>
+        <w:t xml:space="preserve"> * (در بخش اصلاحات توضیح بیشتر آورده می شود)</w:t>
       </w:r>
     </w:p>
     <w:p>
@@ -3300,27 +3510,7 @@
           <w:rtl/>
           <w:lang w:bidi="fa-IR"/>
         </w:rPr>
-        <w:t xml:space="preserve"> نیز استخراج شده باشد ضریب 0.</w:t>
-      </w:r>
-      <w:r>
-        <w:rPr>
-          <w:rFonts w:cs="B Nazanin" w:hint="cs"/>
-          <w:sz w:val="32"/>
-          <w:szCs w:val="32"/>
-          <w:rtl/>
-          <w:lang w:bidi="fa-IR"/>
-        </w:rPr>
-        <w:t>6</w:t>
-      </w:r>
-      <w:r>
-        <w:rPr>
-          <w:rFonts w:cs="B Nazanin" w:hint="cs"/>
-          <w:sz w:val="32"/>
-          <w:szCs w:val="32"/>
-          <w:rtl/>
-          <w:lang w:bidi="fa-IR"/>
-        </w:rPr>
-        <w:t xml:space="preserve"> است.</w:t>
+        <w:t xml:space="preserve"> نیز استخراج شده باشد ضریب 0.6 است.</w:t>
       </w:r>
     </w:p>
     <w:p>
@@ -3385,17 +3575,7 @@
           <w:rtl/>
           <w:lang w:bidi="fa-IR"/>
         </w:rPr>
-        <w:t xml:space="preserve"> شده باشد</w:t>
-      </w:r>
-      <w:r>
-        <w:rPr>
-          <w:rFonts w:cs="B Nazanin" w:hint="cs"/>
-          <w:sz w:val="32"/>
-          <w:szCs w:val="32"/>
-          <w:rtl/>
-          <w:lang w:bidi="fa-IR"/>
-        </w:rPr>
-        <w:t xml:space="preserve"> ضریب 0.5 است.</w:t>
+        <w:t xml:space="preserve"> شده باشد ضریب 0.5 است.</w:t>
       </w:r>
     </w:p>
     <w:p>
@@ -3408,7 +3588,7 @@
         <w:bidi/>
         <w:jc w:val="both"/>
         <w:rPr>
-          <w:rFonts w:cs="B Nazanin" w:hint="cs"/>
+          <w:rFonts w:cs="B Nazanin"/>
           <w:sz w:val="32"/>
           <w:szCs w:val="32"/>
           <w:rtl/>
@@ -3461,17 +3641,7 @@
           <w:rtl/>
           <w:lang w:bidi="fa-IR"/>
         </w:rPr>
-        <w:t xml:space="preserve"> شده باشد</w:t>
-      </w:r>
-      <w:r>
-        <w:rPr>
-          <w:rFonts w:cs="B Nazanin" w:hint="cs"/>
-          <w:sz w:val="32"/>
-          <w:szCs w:val="32"/>
-          <w:rtl/>
-          <w:lang w:bidi="fa-IR"/>
-        </w:rPr>
-        <w:t xml:space="preserve"> ضریب 0.3 است.</w:t>
+        <w:t xml:space="preserve"> شده باشد ضریب 0.3 است.</w:t>
       </w:r>
     </w:p>
     <w:p>
@@ -4018,17 +4188,7 @@
           <w:rtl/>
           <w:lang w:bidi="fa-IR"/>
         </w:rPr>
-        <w:t xml:space="preserve"> مربوطه </w:t>
-      </w:r>
-      <w:r>
-        <w:rPr>
-          <w:rFonts w:cs="B Nazanin" w:hint="cs"/>
-          <w:sz w:val="32"/>
-          <w:szCs w:val="32"/>
-          <w:rtl/>
-          <w:lang w:bidi="fa-IR"/>
-        </w:rPr>
-        <w:t xml:space="preserve">(در غیر این صورت </w:t>
+        <w:t xml:space="preserve"> مربوطه (در غیر این صورت </w:t>
       </w:r>
       <w:r>
         <w:rPr>
@@ -4231,17 +4391,7 @@
           <w:rtl/>
           <w:lang w:bidi="fa-IR"/>
         </w:rPr>
-        <w:t xml:space="preserve"> </w:t>
-      </w:r>
-      <w:r>
-        <w:rPr>
-          <w:rFonts w:cs="B Nazanin" w:hint="cs"/>
-          <w:sz w:val="32"/>
-          <w:szCs w:val="32"/>
-          <w:rtl/>
-          <w:lang w:bidi="fa-IR"/>
-        </w:rPr>
-        <w:t xml:space="preserve">(در صورت اتمام </w:t>
+        <w:t xml:space="preserve"> (در صورت اتمام </w:t>
       </w:r>
       <w:r>
         <w:rPr>
@@ -4490,7 +4640,7 @@
         <w:bidi/>
         <w:jc w:val="both"/>
         <w:rPr>
-          <w:rFonts w:cs="B Nazanin" w:hint="cs"/>
+          <w:rFonts w:cs="B Nazanin"/>
           <w:sz w:val="32"/>
           <w:szCs w:val="32"/>
           <w:rtl/>
@@ -4598,27 +4748,7 @@
           <w:rtl/>
           <w:lang w:bidi="fa-IR"/>
         </w:rPr>
-        <w:t xml:space="preserve">در شکل </w:t>
-      </w:r>
-      <w:r>
-        <w:rPr>
-          <w:rFonts w:cs="B Nazanin" w:hint="cs"/>
-          <w:sz w:val="32"/>
-          <w:szCs w:val="32"/>
-          <w:rtl/>
-          <w:lang w:bidi="fa-IR"/>
-        </w:rPr>
-        <w:t>بعد از آن</w:t>
-      </w:r>
-      <w:r>
-        <w:rPr>
-          <w:rFonts w:cs="B Nazanin" w:hint="cs"/>
-          <w:sz w:val="32"/>
-          <w:szCs w:val="32"/>
-          <w:rtl/>
-          <w:lang w:bidi="fa-IR"/>
-        </w:rPr>
-        <w:t xml:space="preserve"> مثالی از </w:t>
+        <w:t xml:space="preserve">در شکل بعد از آن مثالی از </w:t>
       </w:r>
       <w:proofErr w:type="spellStart"/>
       <w:r>
@@ -4732,7 +4862,7 @@
         <w:bidi/>
         <w:jc w:val="both"/>
         <w:rPr>
-          <w:rFonts w:cs="B Nazanin" w:hint="cs"/>
+          <w:rFonts w:cs="B Nazanin"/>
           <w:sz w:val="32"/>
           <w:szCs w:val="32"/>
           <w:lang w:bidi="fa-IR"/>
@@ -4964,6 +5094,29 @@
         </w:rPr>
         <w:t>حال اگر برای مثال 10000 حمله را شبیه سازی کنیم با توجه به احتمالات حمله به مثال شکل زیر می رسیم.</w:t>
       </w:r>
+      <w:r>
+        <w:rPr>
+          <w:rFonts w:cs="B Nazanin" w:hint="cs"/>
+          <w:sz w:val="32"/>
+          <w:szCs w:val="32"/>
+          <w:rtl/>
+          <w:lang w:bidi="fa-IR"/>
+        </w:rPr>
+        <w:t xml:space="preserve"> * (در مورد تعداد حمله در بخش اصلاحات توضیحاتی آورده می شود)</w:t>
+      </w:r>
+    </w:p>
+    <w:p>
+      <w:pPr>
+        <w:bidi/>
+        <w:jc w:val="both"/>
+        <w:rPr>
+          <w:rFonts w:cs="B Nazanin"/>
+          <w:sz w:val="32"/>
+          <w:szCs w:val="32"/>
+          <w:rtl/>
+          <w:lang w:bidi="fa-IR"/>
+        </w:rPr>
+      </w:pPr>
     </w:p>
     <w:p>
       <w:pPr>
@@ -5870,6 +6023,38 @@
         </w:rPr>
         <w:t xml:space="preserve"> را مشاهده می کنید.</w:t>
       </w:r>
+      <w:r>
+        <w:rPr>
+          <w:rFonts w:cs="B Nazanin" w:hint="cs"/>
+          <w:sz w:val="32"/>
+          <w:szCs w:val="32"/>
+          <w:rtl/>
+          <w:lang w:bidi="fa-IR"/>
+        </w:rPr>
+        <w:t xml:space="preserve"> * (در مورد فیلد های </w:t>
+      </w:r>
+      <w:proofErr w:type="spellStart"/>
+      <w:r>
+        <w:rPr>
+          <w:rFonts w:cs="B Nazanin" w:hint="cs"/>
+          <w:sz w:val="32"/>
+          <w:szCs w:val="32"/>
+          <w:rtl/>
+          <w:lang w:bidi="fa-IR"/>
+        </w:rPr>
+        <w:t>دیتاست</w:t>
+      </w:r>
+      <w:proofErr w:type="spellEnd"/>
+      <w:r>
+        <w:rPr>
+          <w:rFonts w:cs="B Nazanin" w:hint="cs"/>
+          <w:sz w:val="32"/>
+          <w:szCs w:val="32"/>
+          <w:rtl/>
+          <w:lang w:bidi="fa-IR"/>
+        </w:rPr>
+        <w:t xml:space="preserve"> شکل زیر در اصلاحات توضیحاتی ارائه می شود)</w:t>
+      </w:r>
     </w:p>
     <w:p>
       <w:pPr>
@@ -5891,7 +6076,7 @@
           <w:lang w:bidi="fa-IR"/>
         </w:rPr>
         <w:drawing>
-          <wp:inline distT="0" distB="0" distL="0" distR="0" wp14:anchorId="7AAB84E9" wp14:editId="5460545D">
+          <wp:inline distT="0" distB="0" distL="0" distR="0" wp14:anchorId="7AAB84E9" wp14:editId="5D532106">
             <wp:extent cx="5934075" cy="2628900"/>
             <wp:effectExtent l="0" t="0" r="9525" b="0"/>
             <wp:docPr id="944232751" name="Picture 5"/>
@@ -5960,7 +6145,7 @@
           <w:lang w:bidi="fa-IR"/>
         </w:rPr>
         <w:drawing>
-          <wp:inline distT="0" distB="0" distL="0" distR="0" wp14:anchorId="6ECF4CB2" wp14:editId="79D190AC">
+          <wp:inline distT="0" distB="0" distL="0" distR="0" wp14:anchorId="6ECF4CB2" wp14:editId="6CB455F9">
             <wp:extent cx="5934075" cy="2781300"/>
             <wp:effectExtent l="0" t="0" r="9525" b="0"/>
             <wp:docPr id="15937229" name="Picture 6"/>
@@ -6383,9 +6568,10 @@
         <w:bidi/>
         <w:jc w:val="both"/>
         <w:rPr>
-          <w:rFonts w:cs="B Nazanin" w:hint="cs"/>
-          <w:sz w:val="32"/>
-          <w:szCs w:val="32"/>
+          <w:rFonts w:cs="B Nazanin"/>
+          <w:sz w:val="32"/>
+          <w:szCs w:val="32"/>
+          <w:rtl/>
           <w:lang w:bidi="fa-IR"/>
         </w:rPr>
       </w:pPr>
@@ -6446,6 +6632,1583 @@
           </wp:inline>
         </w:drawing>
       </w:r>
+    </w:p>
+    <w:p>
+      <w:pPr>
+        <w:bidi/>
+        <w:jc w:val="both"/>
+        <w:rPr>
+          <w:rFonts w:cs="B Nazanin"/>
+          <w:sz w:val="32"/>
+          <w:szCs w:val="32"/>
+          <w:rtl/>
+          <w:lang w:bidi="fa-IR"/>
+        </w:rPr>
+      </w:pPr>
+    </w:p>
+    <w:p>
+      <w:pPr>
+        <w:bidi/>
+        <w:jc w:val="both"/>
+        <w:rPr>
+          <w:rFonts w:cs="B Nazanin"/>
+          <w:sz w:val="32"/>
+          <w:szCs w:val="32"/>
+          <w:rtl/>
+          <w:lang w:bidi="fa-IR"/>
+        </w:rPr>
+      </w:pPr>
+    </w:p>
+    <w:p>
+      <w:pPr>
+        <w:bidi/>
+        <w:jc w:val="both"/>
+        <w:rPr>
+          <w:rFonts w:cs="B Nazanin"/>
+          <w:sz w:val="32"/>
+          <w:szCs w:val="32"/>
+          <w:rtl/>
+          <w:lang w:bidi="fa-IR"/>
+        </w:rPr>
+      </w:pPr>
+    </w:p>
+    <w:p>
+      <w:pPr>
+        <w:bidi/>
+        <w:jc w:val="both"/>
+        <w:rPr>
+          <w:rFonts w:cs="B Nazanin"/>
+          <w:sz w:val="32"/>
+          <w:szCs w:val="32"/>
+          <w:rtl/>
+          <w:lang w:bidi="fa-IR"/>
+        </w:rPr>
+      </w:pPr>
+    </w:p>
+    <w:p>
+      <w:pPr>
+        <w:bidi/>
+        <w:jc w:val="both"/>
+        <w:rPr>
+          <w:rFonts w:cs="B Nazanin"/>
+          <w:sz w:val="32"/>
+          <w:szCs w:val="32"/>
+          <w:rtl/>
+          <w:lang w:bidi="fa-IR"/>
+        </w:rPr>
+      </w:pPr>
+    </w:p>
+    <w:p>
+      <w:pPr>
+        <w:bidi/>
+        <w:jc w:val="both"/>
+        <w:rPr>
+          <w:rFonts w:cs="B Nazanin"/>
+          <w:sz w:val="32"/>
+          <w:szCs w:val="32"/>
+          <w:rtl/>
+          <w:lang w:bidi="fa-IR"/>
+        </w:rPr>
+      </w:pPr>
+      <w:r>
+        <w:rPr>
+          <w:rFonts w:cs="B Nazanin" w:hint="cs"/>
+          <w:sz w:val="32"/>
+          <w:szCs w:val="32"/>
+          <w:rtl/>
+          <w:lang w:bidi="fa-IR"/>
+        </w:rPr>
+        <w:lastRenderedPageBreak/>
+        <w:t>اصلاحات</w:t>
+      </w:r>
+    </w:p>
+    <w:p>
+      <w:pPr>
+        <w:bidi/>
+        <w:jc w:val="both"/>
+        <w:rPr>
+          <w:rFonts w:cs="B Nazanin"/>
+          <w:sz w:val="32"/>
+          <w:szCs w:val="32"/>
+          <w:rtl/>
+          <w:lang w:bidi="fa-IR"/>
+        </w:rPr>
+      </w:pPr>
+      <w:r>
+        <w:rPr>
+          <w:rFonts w:cs="B Nazanin" w:hint="cs"/>
+          <w:sz w:val="32"/>
+          <w:szCs w:val="32"/>
+          <w:rtl/>
+          <w:lang w:bidi="fa-IR"/>
+        </w:rPr>
+        <w:t>محاسبه اهمیت یک فرآیند</w:t>
+      </w:r>
+    </w:p>
+    <w:p>
+      <w:pPr>
+        <w:bidi/>
+        <w:jc w:val="both"/>
+        <w:rPr>
+          <w:rFonts w:cs="B Nazanin"/>
+          <w:sz w:val="32"/>
+          <w:szCs w:val="32"/>
+          <w:rtl/>
+          <w:lang w:bidi="fa-IR"/>
+        </w:rPr>
+      </w:pPr>
+      <w:r>
+        <w:rPr>
+          <w:rFonts w:cs="B Nazanin" w:hint="cs"/>
+          <w:sz w:val="32"/>
+          <w:szCs w:val="32"/>
+          <w:rtl/>
+          <w:lang w:bidi="fa-IR"/>
+        </w:rPr>
+        <w:t xml:space="preserve">اگر فرآیند </w:t>
+      </w:r>
+      <w:r>
+        <w:rPr>
+          <w:rFonts w:cs="B Nazanin"/>
+          <w:sz w:val="32"/>
+          <w:szCs w:val="32"/>
+          <w:lang w:bidi="fa-IR"/>
+        </w:rPr>
+        <w:t>Process Data</w:t>
+      </w:r>
+      <w:r>
+        <w:rPr>
+          <w:rFonts w:cs="B Nazanin" w:hint="cs"/>
+          <w:sz w:val="32"/>
+          <w:szCs w:val="32"/>
+          <w:rtl/>
+          <w:lang w:bidi="fa-IR"/>
+        </w:rPr>
+        <w:t xml:space="preserve"> را در نظر بگیریم، این فرآیند در مسیری با ضریب اهمیت 5 قرار دارد و در این مسیر 4 فرآیند وجود دارد پس اهمیت این فرآیند برابر با (</w:t>
+      </w:r>
+      <w:r>
+        <w:rPr>
+          <w:rFonts w:cs="B Nazanin"/>
+          <w:sz w:val="32"/>
+          <w:szCs w:val="32"/>
+          <w:lang w:bidi="fa-IR"/>
+        </w:rPr>
+        <w:t>5/4=1.25</w:t>
+      </w:r>
+      <w:r>
+        <w:rPr>
+          <w:rFonts w:cs="B Nazanin" w:hint="cs"/>
+          <w:sz w:val="32"/>
+          <w:szCs w:val="32"/>
+          <w:rtl/>
+          <w:lang w:bidi="fa-IR"/>
+        </w:rPr>
+        <w:t>) است.</w:t>
+      </w:r>
+    </w:p>
+    <w:p>
+      <w:pPr>
+        <w:bidi/>
+        <w:jc w:val="both"/>
+        <w:rPr>
+          <w:rFonts w:cs="B Nazanin"/>
+          <w:sz w:val="32"/>
+          <w:szCs w:val="32"/>
+          <w:rtl/>
+          <w:lang w:bidi="fa-IR"/>
+        </w:rPr>
+      </w:pPr>
+      <w:r>
+        <w:rPr>
+          <w:rFonts w:cs="B Nazanin" w:hint="cs"/>
+          <w:sz w:val="32"/>
+          <w:szCs w:val="32"/>
+          <w:rtl/>
+          <w:lang w:bidi="fa-IR"/>
+        </w:rPr>
+        <w:t xml:space="preserve">این فرآیند در ماموریت </w:t>
+      </w:r>
+      <w:r>
+        <w:rPr>
+          <w:rFonts w:cs="B Nazanin"/>
+          <w:sz w:val="32"/>
+          <w:szCs w:val="32"/>
+          <w:lang w:bidi="fa-IR"/>
+        </w:rPr>
+        <w:t>Process Data Correctly</w:t>
+      </w:r>
+      <w:r>
+        <w:rPr>
+          <w:rFonts w:cs="B Nazanin" w:hint="cs"/>
+          <w:sz w:val="32"/>
+          <w:szCs w:val="32"/>
+          <w:rtl/>
+          <w:lang w:bidi="fa-IR"/>
+        </w:rPr>
+        <w:t xml:space="preserve"> نیز وجود دارد که ضریب اهمیت آن برابر 4 است و در آن 3 فرآیند وجود دارد پس اهمیت این فرآیند در بخش ماموریت ها برابر با (</w:t>
+      </w:r>
+      <w:r>
+        <w:rPr>
+          <w:rFonts w:cs="B Nazanin"/>
+          <w:sz w:val="32"/>
+          <w:szCs w:val="32"/>
+          <w:lang w:bidi="fa-IR"/>
+        </w:rPr>
+        <w:t>4/3=1.3</w:t>
+      </w:r>
+      <w:r>
+        <w:rPr>
+          <w:rFonts w:cs="B Nazanin" w:hint="cs"/>
+          <w:sz w:val="32"/>
+          <w:szCs w:val="32"/>
+          <w:rtl/>
+          <w:lang w:bidi="fa-IR"/>
+        </w:rPr>
+        <w:t>) است.</w:t>
+      </w:r>
+    </w:p>
+    <w:p>
+      <w:pPr>
+        <w:bidi/>
+        <w:jc w:val="both"/>
+        <w:rPr>
+          <w:rFonts w:cs="B Nazanin"/>
+          <w:sz w:val="32"/>
+          <w:szCs w:val="32"/>
+          <w:rtl/>
+          <w:lang w:bidi="fa-IR"/>
+        </w:rPr>
+      </w:pPr>
+      <w:r>
+        <w:rPr>
+          <w:rFonts w:cs="B Nazanin" w:hint="cs"/>
+          <w:sz w:val="32"/>
+          <w:szCs w:val="32"/>
+          <w:rtl/>
+          <w:lang w:bidi="fa-IR"/>
+        </w:rPr>
+        <w:t xml:space="preserve">ضریب اهمیت یک فرآیند از مجموع اهمیت آن فرآیند در بخش </w:t>
+      </w:r>
+      <w:r>
+        <w:rPr>
+          <w:rFonts w:cs="B Nazanin"/>
+          <w:sz w:val="32"/>
+          <w:szCs w:val="32"/>
+          <w:lang w:bidi="fa-IR"/>
+        </w:rPr>
+        <w:t>Workflow</w:t>
+      </w:r>
+      <w:r>
+        <w:rPr>
+          <w:rFonts w:cs="B Nazanin" w:hint="cs"/>
+          <w:sz w:val="32"/>
+          <w:szCs w:val="32"/>
+          <w:rtl/>
+          <w:lang w:bidi="fa-IR"/>
+        </w:rPr>
+        <w:t xml:space="preserve"> و بخش </w:t>
+      </w:r>
+      <w:r>
+        <w:rPr>
+          <w:rFonts w:cs="B Nazanin"/>
+          <w:sz w:val="32"/>
+          <w:szCs w:val="32"/>
+          <w:lang w:bidi="fa-IR"/>
+        </w:rPr>
+        <w:t>Mission</w:t>
+      </w:r>
+      <w:r>
+        <w:rPr>
+          <w:rFonts w:cs="B Nazanin" w:hint="cs"/>
+          <w:sz w:val="32"/>
+          <w:szCs w:val="32"/>
+          <w:rtl/>
+          <w:lang w:bidi="fa-IR"/>
+        </w:rPr>
+        <w:t xml:space="preserve"> بدست می آید که در اینجا برابر با (</w:t>
+      </w:r>
+      <w:r>
+        <w:rPr>
+          <w:rFonts w:cs="B Nazanin"/>
+          <w:sz w:val="32"/>
+          <w:szCs w:val="32"/>
+          <w:lang w:bidi="fa-IR"/>
+        </w:rPr>
+        <w:t>1.25+1.3=2.55</w:t>
+      </w:r>
+      <w:r>
+        <w:rPr>
+          <w:rFonts w:cs="B Nazanin" w:hint="cs"/>
+          <w:sz w:val="32"/>
+          <w:szCs w:val="32"/>
+          <w:rtl/>
+          <w:lang w:bidi="fa-IR"/>
+        </w:rPr>
+        <w:t>) است.</w:t>
+      </w:r>
+    </w:p>
+    <w:p>
+      <w:pPr>
+        <w:bidi/>
+        <w:jc w:val="both"/>
+        <w:rPr>
+          <w:rFonts w:cs="B Nazanin"/>
+          <w:sz w:val="32"/>
+          <w:szCs w:val="32"/>
+          <w:rtl/>
+          <w:lang w:bidi="fa-IR"/>
+        </w:rPr>
+      </w:pPr>
+      <w:r>
+        <w:rPr>
+          <w:rFonts w:cs="B Nazanin" w:hint="cs"/>
+          <w:sz w:val="32"/>
+          <w:szCs w:val="32"/>
+          <w:rtl/>
+          <w:lang w:bidi="fa-IR"/>
+        </w:rPr>
+        <w:t>در شکل زیر محاسبه برای همه فرآیند ها را در کد مشاهده می کنید.</w:t>
+      </w:r>
+    </w:p>
+    <w:p>
+      <w:pPr>
+        <w:bidi/>
+        <w:jc w:val="both"/>
+        <w:rPr>
+          <w:rFonts w:cs="B Nazanin"/>
+          <w:sz w:val="32"/>
+          <w:szCs w:val="32"/>
+          <w:rtl/>
+          <w:lang w:bidi="fa-IR"/>
+        </w:rPr>
+      </w:pPr>
+      <w:r>
+        <w:rPr>
+          <w:noProof/>
+        </w:rPr>
+        <w:drawing>
+          <wp:inline distT="0" distB="0" distL="0" distR="0" wp14:anchorId="555448AB" wp14:editId="40C218F1">
+            <wp:extent cx="5943600" cy="1529080"/>
+            <wp:effectExtent l="0" t="0" r="0" b="0"/>
+            <wp:docPr id="727687623" name="Picture 1"/>
+            <wp:cNvGraphicFramePr>
+              <a:graphicFrameLocks xmlns:a="http://schemas.openxmlformats.org/drawingml/2006/main" noChangeAspect="1"/>
+            </wp:cNvGraphicFramePr>
+            <a:graphic xmlns:a="http://schemas.openxmlformats.org/drawingml/2006/main">
+              <a:graphicData uri="http://schemas.openxmlformats.org/drawingml/2006/picture">
+                <pic:pic xmlns:pic="http://schemas.openxmlformats.org/drawingml/2006/picture">
+                  <pic:nvPicPr>
+                    <pic:cNvPr id="0" name="Picture 1"/>
+                    <pic:cNvPicPr>
+                      <a:picLocks noChangeAspect="1" noChangeArrowheads="1"/>
+                    </pic:cNvPicPr>
+                  </pic:nvPicPr>
+                  <pic:blipFill>
+                    <a:blip r:embed="rId20">
+                      <a:extLst>
+                        <a:ext uri="{28A0092B-C50C-407E-A947-70E740481C1C}">
+                          <a14:useLocalDpi xmlns:a14="http://schemas.microsoft.com/office/drawing/2010/main" val="0"/>
+                        </a:ext>
+                      </a:extLst>
+                    </a:blip>
+                    <a:srcRect/>
+                    <a:stretch>
+                      <a:fillRect/>
+                    </a:stretch>
+                  </pic:blipFill>
+                  <pic:spPr bwMode="auto">
+                    <a:xfrm>
+                      <a:off x="0" y="0"/>
+                      <a:ext cx="5943600" cy="1529080"/>
+                    </a:xfrm>
+                    <a:prstGeom prst="rect">
+                      <a:avLst/>
+                    </a:prstGeom>
+                    <a:noFill/>
+                    <a:ln>
+                      <a:noFill/>
+                    </a:ln>
+                  </pic:spPr>
+                </pic:pic>
+              </a:graphicData>
+            </a:graphic>
+          </wp:inline>
+        </w:drawing>
+      </w:r>
+    </w:p>
+    <w:p>
+      <w:pPr>
+        <w:bidi/>
+        <w:jc w:val="both"/>
+        <w:rPr>
+          <w:rFonts w:cs="B Nazanin"/>
+          <w:sz w:val="32"/>
+          <w:szCs w:val="32"/>
+          <w:lang w:bidi="fa-IR"/>
+        </w:rPr>
+      </w:pPr>
+      <w:r>
+        <w:rPr>
+          <w:rFonts w:cs="B Nazanin" w:hint="cs"/>
+          <w:sz w:val="32"/>
+          <w:szCs w:val="32"/>
+          <w:rtl/>
+          <w:lang w:bidi="fa-IR"/>
+        </w:rPr>
+        <w:t xml:space="preserve">محاسبه اهمیت یک </w:t>
+      </w:r>
+      <w:r>
+        <w:rPr>
+          <w:rFonts w:cs="B Nazanin"/>
+          <w:sz w:val="32"/>
+          <w:szCs w:val="32"/>
+          <w:lang w:bidi="fa-IR"/>
+        </w:rPr>
+        <w:t>host</w:t>
+      </w:r>
+    </w:p>
+    <w:p>
+      <w:pPr>
+        <w:bidi/>
+        <w:jc w:val="both"/>
+        <w:rPr>
+          <w:rFonts w:cs="B Nazanin"/>
+          <w:sz w:val="32"/>
+          <w:szCs w:val="32"/>
+          <w:rtl/>
+          <w:lang w:bidi="fa-IR"/>
+        </w:rPr>
+      </w:pPr>
+      <w:r>
+        <w:rPr>
+          <w:rFonts w:cs="B Nazanin" w:hint="cs"/>
+          <w:sz w:val="32"/>
+          <w:szCs w:val="32"/>
+          <w:rtl/>
+          <w:lang w:bidi="fa-IR"/>
+        </w:rPr>
+        <w:t xml:space="preserve">برای محاسبه میزان اهمیت یک </w:t>
+      </w:r>
+      <w:r>
+        <w:rPr>
+          <w:rFonts w:cs="B Nazanin"/>
+          <w:sz w:val="32"/>
+          <w:szCs w:val="32"/>
+          <w:lang w:bidi="fa-IR"/>
+        </w:rPr>
+        <w:t>host</w:t>
+      </w:r>
+      <w:r>
+        <w:rPr>
+          <w:rFonts w:cs="B Nazanin" w:hint="cs"/>
+          <w:sz w:val="32"/>
+          <w:szCs w:val="32"/>
+          <w:rtl/>
+          <w:lang w:bidi="fa-IR"/>
+        </w:rPr>
+        <w:t xml:space="preserve"> ابتدا باید میزان اهمیت </w:t>
+      </w:r>
+      <w:r>
+        <w:rPr>
+          <w:rFonts w:cs="B Nazanin"/>
+          <w:sz w:val="32"/>
+          <w:szCs w:val="32"/>
+          <w:lang w:bidi="fa-IR"/>
+        </w:rPr>
+        <w:t>subnet</w:t>
+      </w:r>
+      <w:r>
+        <w:rPr>
+          <w:rFonts w:cs="B Nazanin" w:hint="cs"/>
+          <w:sz w:val="32"/>
+          <w:szCs w:val="32"/>
+          <w:rtl/>
+          <w:lang w:bidi="fa-IR"/>
+        </w:rPr>
+        <w:t xml:space="preserve"> مربوطه را بدست آوریم سپس اهمیت بدست آمده را تقسیم بر تعداد </w:t>
+      </w:r>
+      <w:r>
+        <w:rPr>
+          <w:rFonts w:cs="B Nazanin"/>
+          <w:sz w:val="32"/>
+          <w:szCs w:val="32"/>
+          <w:lang w:bidi="fa-IR"/>
+        </w:rPr>
+        <w:t>host</w:t>
+      </w:r>
+      <w:r>
+        <w:rPr>
+          <w:rFonts w:cs="B Nazanin" w:hint="cs"/>
+          <w:sz w:val="32"/>
+          <w:szCs w:val="32"/>
+          <w:rtl/>
+          <w:lang w:bidi="fa-IR"/>
+        </w:rPr>
+        <w:t xml:space="preserve"> های درون </w:t>
+      </w:r>
+      <w:r>
+        <w:rPr>
+          <w:rFonts w:cs="B Nazanin"/>
+          <w:sz w:val="32"/>
+          <w:szCs w:val="32"/>
+          <w:lang w:bidi="fa-IR"/>
+        </w:rPr>
+        <w:t>subnet</w:t>
+      </w:r>
+      <w:r>
+        <w:rPr>
+          <w:rFonts w:cs="B Nazanin" w:hint="cs"/>
+          <w:sz w:val="32"/>
+          <w:szCs w:val="32"/>
+          <w:rtl/>
+          <w:lang w:bidi="fa-IR"/>
+        </w:rPr>
+        <w:t xml:space="preserve"> کنیم.</w:t>
+      </w:r>
+    </w:p>
+    <w:p>
+      <w:pPr>
+        <w:bidi/>
+        <w:jc w:val="both"/>
+        <w:rPr>
+          <w:rFonts w:cs="B Nazanin"/>
+          <w:sz w:val="32"/>
+          <w:szCs w:val="32"/>
+          <w:rtl/>
+          <w:lang w:bidi="fa-IR"/>
+        </w:rPr>
+      </w:pPr>
+      <w:r>
+        <w:rPr>
+          <w:rFonts w:cs="B Nazanin" w:hint="cs"/>
+          <w:sz w:val="32"/>
+          <w:szCs w:val="32"/>
+          <w:rtl/>
+          <w:lang w:bidi="fa-IR"/>
+        </w:rPr>
+        <w:t xml:space="preserve">برای بدست آوردن اهمیت یک </w:t>
+      </w:r>
+      <w:r>
+        <w:rPr>
+          <w:rFonts w:cs="B Nazanin"/>
+          <w:sz w:val="32"/>
+          <w:szCs w:val="32"/>
+          <w:lang w:bidi="fa-IR"/>
+        </w:rPr>
+        <w:t>subnet</w:t>
+      </w:r>
+      <w:r>
+        <w:rPr>
+          <w:rFonts w:cs="B Nazanin" w:hint="cs"/>
+          <w:sz w:val="32"/>
+          <w:szCs w:val="32"/>
+          <w:rtl/>
+          <w:lang w:bidi="fa-IR"/>
+        </w:rPr>
+        <w:t xml:space="preserve"> از اهمیت فرآیند ها استفاده می کنیم بدین صورت که می دانیم هر فرآیند به کدام </w:t>
+      </w:r>
+      <w:proofErr w:type="spellStart"/>
+      <w:r>
+        <w:rPr>
+          <w:rFonts w:cs="B Nazanin"/>
+          <w:sz w:val="32"/>
+          <w:szCs w:val="32"/>
+          <w:lang w:bidi="fa-IR"/>
+        </w:rPr>
+        <w:t>ResourcePool</w:t>
+      </w:r>
+      <w:proofErr w:type="spellEnd"/>
+      <w:r>
+        <w:rPr>
+          <w:rFonts w:cs="B Nazanin" w:hint="cs"/>
+          <w:sz w:val="32"/>
+          <w:szCs w:val="32"/>
+          <w:rtl/>
+          <w:lang w:bidi="fa-IR"/>
+        </w:rPr>
+        <w:t xml:space="preserve"> مربوط است و هر </w:t>
+      </w:r>
+      <w:proofErr w:type="spellStart"/>
+      <w:r>
+        <w:rPr>
+          <w:rFonts w:cs="B Nazanin"/>
+          <w:sz w:val="32"/>
+          <w:szCs w:val="32"/>
+          <w:lang w:bidi="fa-IR"/>
+        </w:rPr>
+        <w:t>ResourcePool</w:t>
+      </w:r>
+      <w:proofErr w:type="spellEnd"/>
+      <w:r>
+        <w:rPr>
+          <w:rFonts w:cs="B Nazanin" w:hint="cs"/>
+          <w:sz w:val="32"/>
+          <w:szCs w:val="32"/>
+          <w:rtl/>
+          <w:lang w:bidi="fa-IR"/>
+        </w:rPr>
+        <w:t xml:space="preserve"> مربوط به کدام </w:t>
+      </w:r>
+      <w:r>
+        <w:rPr>
+          <w:rFonts w:cs="B Nazanin"/>
+          <w:sz w:val="32"/>
+          <w:szCs w:val="32"/>
+          <w:lang w:bidi="fa-IR"/>
+        </w:rPr>
+        <w:t>subnet</w:t>
+      </w:r>
+      <w:r>
+        <w:rPr>
+          <w:rFonts w:cs="B Nazanin" w:hint="cs"/>
+          <w:sz w:val="32"/>
+          <w:szCs w:val="32"/>
+          <w:rtl/>
+          <w:lang w:bidi="fa-IR"/>
+        </w:rPr>
+        <w:t xml:space="preserve"> است. اگر </w:t>
+      </w:r>
+      <w:proofErr w:type="spellStart"/>
+      <w:r>
+        <w:rPr>
+          <w:rFonts w:cs="B Nazanin"/>
+          <w:sz w:val="32"/>
+          <w:szCs w:val="32"/>
+          <w:lang w:bidi="fa-IR"/>
+        </w:rPr>
+        <w:t>ResourcePool</w:t>
+      </w:r>
+      <w:proofErr w:type="spellEnd"/>
+      <w:r>
+        <w:rPr>
+          <w:rFonts w:cs="B Nazanin" w:hint="cs"/>
+          <w:sz w:val="32"/>
+          <w:szCs w:val="32"/>
+          <w:rtl/>
+          <w:lang w:bidi="fa-IR"/>
+        </w:rPr>
+        <w:t xml:space="preserve"> وابستگی به </w:t>
+      </w:r>
+      <w:proofErr w:type="spellStart"/>
+      <w:r>
+        <w:rPr>
+          <w:rFonts w:cs="B Nazanin"/>
+          <w:sz w:val="32"/>
+          <w:szCs w:val="32"/>
+          <w:lang w:bidi="fa-IR"/>
+        </w:rPr>
+        <w:t>ResourcePool</w:t>
+      </w:r>
+      <w:proofErr w:type="spellEnd"/>
+      <w:r>
+        <w:rPr>
+          <w:rFonts w:cs="B Nazanin" w:hint="cs"/>
+          <w:sz w:val="32"/>
+          <w:szCs w:val="32"/>
+          <w:rtl/>
+          <w:lang w:bidi="fa-IR"/>
+        </w:rPr>
+        <w:t xml:space="preserve"> های دیگر نداشته باشد همان اهمیت فرآیند به اهمیت </w:t>
+      </w:r>
+      <w:r>
+        <w:rPr>
+          <w:rFonts w:cs="B Nazanin"/>
+          <w:sz w:val="32"/>
+          <w:szCs w:val="32"/>
+          <w:lang w:bidi="fa-IR"/>
+        </w:rPr>
+        <w:t>subnet</w:t>
+      </w:r>
+      <w:r>
+        <w:rPr>
+          <w:rFonts w:cs="B Nazanin" w:hint="cs"/>
+          <w:sz w:val="32"/>
+          <w:szCs w:val="32"/>
+          <w:rtl/>
+          <w:lang w:bidi="fa-IR"/>
+        </w:rPr>
+        <w:t xml:space="preserve"> اضافه می شود در غیر این صورت میزان اهمیت بین این </w:t>
+      </w:r>
+      <w:proofErr w:type="spellStart"/>
+      <w:r>
+        <w:rPr>
+          <w:rFonts w:cs="B Nazanin"/>
+          <w:sz w:val="32"/>
+          <w:szCs w:val="32"/>
+          <w:lang w:bidi="fa-IR"/>
+        </w:rPr>
+        <w:lastRenderedPageBreak/>
+        <w:t>ResourcePool</w:t>
+      </w:r>
+      <w:proofErr w:type="spellEnd"/>
+      <w:r>
+        <w:rPr>
+          <w:rFonts w:cs="B Nazanin" w:hint="cs"/>
+          <w:sz w:val="32"/>
+          <w:szCs w:val="32"/>
+          <w:rtl/>
+          <w:lang w:bidi="fa-IR"/>
+        </w:rPr>
+        <w:t xml:space="preserve"> (و به طبع آن </w:t>
+      </w:r>
+      <w:r>
+        <w:rPr>
+          <w:rFonts w:cs="B Nazanin"/>
+          <w:sz w:val="32"/>
+          <w:szCs w:val="32"/>
+          <w:lang w:bidi="fa-IR"/>
+        </w:rPr>
+        <w:t>subnet</w:t>
+      </w:r>
+      <w:r>
+        <w:rPr>
+          <w:rFonts w:cs="B Nazanin" w:hint="cs"/>
+          <w:sz w:val="32"/>
+          <w:szCs w:val="32"/>
+          <w:rtl/>
+          <w:lang w:bidi="fa-IR"/>
+        </w:rPr>
+        <w:t xml:space="preserve"> مربوطه) و </w:t>
+      </w:r>
+      <w:proofErr w:type="spellStart"/>
+      <w:r>
+        <w:rPr>
+          <w:rFonts w:cs="B Nazanin"/>
+          <w:sz w:val="32"/>
+          <w:szCs w:val="32"/>
+          <w:lang w:bidi="fa-IR"/>
+        </w:rPr>
+        <w:t>ResourcePool</w:t>
+      </w:r>
+      <w:proofErr w:type="spellEnd"/>
+      <w:r>
+        <w:rPr>
+          <w:rFonts w:cs="B Nazanin" w:hint="cs"/>
+          <w:sz w:val="32"/>
+          <w:szCs w:val="32"/>
+          <w:rtl/>
+          <w:lang w:bidi="fa-IR"/>
+        </w:rPr>
+        <w:t xml:space="preserve"> های وابسته تقسیم می شود.</w:t>
+      </w:r>
+    </w:p>
+    <w:p>
+      <w:pPr>
+        <w:bidi/>
+        <w:jc w:val="both"/>
+        <w:rPr>
+          <w:rFonts w:cs="B Nazanin"/>
+          <w:sz w:val="32"/>
+          <w:szCs w:val="32"/>
+          <w:rtl/>
+          <w:lang w:bidi="fa-IR"/>
+        </w:rPr>
+      </w:pPr>
+      <w:r>
+        <w:rPr>
+          <w:rFonts w:cs="B Nazanin" w:hint="cs"/>
+          <w:sz w:val="32"/>
+          <w:szCs w:val="32"/>
+          <w:rtl/>
+          <w:lang w:bidi="fa-IR"/>
+        </w:rPr>
+        <w:t xml:space="preserve">در شکل زیر اعداد اهمیت هر </w:t>
+      </w:r>
+      <w:r>
+        <w:rPr>
+          <w:rFonts w:cs="B Nazanin"/>
+          <w:sz w:val="32"/>
+          <w:szCs w:val="32"/>
+          <w:lang w:bidi="fa-IR"/>
+        </w:rPr>
+        <w:t>subnet</w:t>
+      </w:r>
+      <w:r>
+        <w:rPr>
+          <w:rFonts w:cs="B Nazanin" w:hint="cs"/>
+          <w:sz w:val="32"/>
+          <w:szCs w:val="32"/>
+          <w:rtl/>
+          <w:lang w:bidi="fa-IR"/>
+        </w:rPr>
+        <w:t xml:space="preserve"> محاسبه شده است.</w:t>
+      </w:r>
+    </w:p>
+    <w:p>
+      <w:pPr>
+        <w:bidi/>
+        <w:jc w:val="both"/>
+        <w:rPr>
+          <w:rFonts w:cs="B Nazanin"/>
+          <w:sz w:val="32"/>
+          <w:szCs w:val="32"/>
+          <w:rtl/>
+          <w:lang w:bidi="fa-IR"/>
+        </w:rPr>
+      </w:pPr>
+      <w:r>
+        <w:rPr>
+          <w:noProof/>
+        </w:rPr>
+        <w:drawing>
+          <wp:inline distT="0" distB="0" distL="0" distR="0" wp14:anchorId="0AB8371B" wp14:editId="6E6EB11F">
+            <wp:extent cx="5943600" cy="1394460"/>
+            <wp:effectExtent l="0" t="0" r="0" b="0"/>
+            <wp:docPr id="1710469723" name="Picture 2"/>
+            <wp:cNvGraphicFramePr>
+              <a:graphicFrameLocks xmlns:a="http://schemas.openxmlformats.org/drawingml/2006/main" noChangeAspect="1"/>
+            </wp:cNvGraphicFramePr>
+            <a:graphic xmlns:a="http://schemas.openxmlformats.org/drawingml/2006/main">
+              <a:graphicData uri="http://schemas.openxmlformats.org/drawingml/2006/picture">
+                <pic:pic xmlns:pic="http://schemas.openxmlformats.org/drawingml/2006/picture">
+                  <pic:nvPicPr>
+                    <pic:cNvPr id="0" name="Picture 3"/>
+                    <pic:cNvPicPr>
+                      <a:picLocks noChangeAspect="1" noChangeArrowheads="1"/>
+                    </pic:cNvPicPr>
+                  </pic:nvPicPr>
+                  <pic:blipFill>
+                    <a:blip r:embed="rId21">
+                      <a:extLst>
+                        <a:ext uri="{28A0092B-C50C-407E-A947-70E740481C1C}">
+                          <a14:useLocalDpi xmlns:a14="http://schemas.microsoft.com/office/drawing/2010/main" val="0"/>
+                        </a:ext>
+                      </a:extLst>
+                    </a:blip>
+                    <a:srcRect/>
+                    <a:stretch>
+                      <a:fillRect/>
+                    </a:stretch>
+                  </pic:blipFill>
+                  <pic:spPr bwMode="auto">
+                    <a:xfrm>
+                      <a:off x="0" y="0"/>
+                      <a:ext cx="5943600" cy="1394460"/>
+                    </a:xfrm>
+                    <a:prstGeom prst="rect">
+                      <a:avLst/>
+                    </a:prstGeom>
+                    <a:noFill/>
+                    <a:ln>
+                      <a:noFill/>
+                    </a:ln>
+                  </pic:spPr>
+                </pic:pic>
+              </a:graphicData>
+            </a:graphic>
+          </wp:inline>
+        </w:drawing>
+      </w:r>
+    </w:p>
+    <w:p>
+      <w:pPr>
+        <w:bidi/>
+        <w:jc w:val="both"/>
+        <w:rPr>
+          <w:rFonts w:cs="B Nazanin"/>
+          <w:sz w:val="32"/>
+          <w:szCs w:val="32"/>
+          <w:rtl/>
+          <w:lang w:bidi="fa-IR"/>
+        </w:rPr>
+      </w:pPr>
+      <w:r>
+        <w:rPr>
+          <w:rFonts w:cs="B Nazanin" w:hint="cs"/>
+          <w:sz w:val="32"/>
+          <w:szCs w:val="32"/>
+          <w:rtl/>
+          <w:lang w:bidi="fa-IR"/>
+        </w:rPr>
+        <w:t xml:space="preserve">در شکل زیر اعداد اهمیت هر </w:t>
+      </w:r>
+      <w:r>
+        <w:rPr>
+          <w:rFonts w:cs="B Nazanin"/>
+          <w:sz w:val="32"/>
+          <w:szCs w:val="32"/>
+          <w:lang w:bidi="fa-IR"/>
+        </w:rPr>
+        <w:t>host</w:t>
+      </w:r>
+      <w:r>
+        <w:rPr>
+          <w:rFonts w:cs="B Nazanin" w:hint="cs"/>
+          <w:sz w:val="32"/>
+          <w:szCs w:val="32"/>
+          <w:rtl/>
+          <w:lang w:bidi="fa-IR"/>
+        </w:rPr>
+        <w:t xml:space="preserve"> محاسبه شده است.</w:t>
+      </w:r>
+    </w:p>
+    <w:p>
+      <w:pPr>
+        <w:bidi/>
+        <w:jc w:val="both"/>
+        <w:rPr>
+          <w:rFonts w:cs="B Nazanin"/>
+          <w:sz w:val="32"/>
+          <w:szCs w:val="32"/>
+          <w:lang w:bidi="fa-IR"/>
+        </w:rPr>
+      </w:pPr>
+      <w:r>
+        <w:rPr>
+          <w:noProof/>
+        </w:rPr>
+        <w:drawing>
+          <wp:inline distT="0" distB="0" distL="0" distR="0" wp14:anchorId="37EE6206" wp14:editId="110EDFEE">
+            <wp:extent cx="5943600" cy="1543050"/>
+            <wp:effectExtent l="0" t="0" r="0" b="0"/>
+            <wp:docPr id="781724093" name="Picture 3"/>
+            <wp:cNvGraphicFramePr>
+              <a:graphicFrameLocks xmlns:a="http://schemas.openxmlformats.org/drawingml/2006/main" noChangeAspect="1"/>
+            </wp:cNvGraphicFramePr>
+            <a:graphic xmlns:a="http://schemas.openxmlformats.org/drawingml/2006/main">
+              <a:graphicData uri="http://schemas.openxmlformats.org/drawingml/2006/picture">
+                <pic:pic xmlns:pic="http://schemas.openxmlformats.org/drawingml/2006/picture">
+                  <pic:nvPicPr>
+                    <pic:cNvPr id="0" name="Picture 5"/>
+                    <pic:cNvPicPr>
+                      <a:picLocks noChangeAspect="1" noChangeArrowheads="1"/>
+                    </pic:cNvPicPr>
+                  </pic:nvPicPr>
+                  <pic:blipFill>
+                    <a:blip r:embed="rId22">
+                      <a:extLst>
+                        <a:ext uri="{28A0092B-C50C-407E-A947-70E740481C1C}">
+                          <a14:useLocalDpi xmlns:a14="http://schemas.microsoft.com/office/drawing/2010/main" val="0"/>
+                        </a:ext>
+                      </a:extLst>
+                    </a:blip>
+                    <a:srcRect/>
+                    <a:stretch>
+                      <a:fillRect/>
+                    </a:stretch>
+                  </pic:blipFill>
+                  <pic:spPr bwMode="auto">
+                    <a:xfrm>
+                      <a:off x="0" y="0"/>
+                      <a:ext cx="5943600" cy="1543050"/>
+                    </a:xfrm>
+                    <a:prstGeom prst="rect">
+                      <a:avLst/>
+                    </a:prstGeom>
+                    <a:noFill/>
+                    <a:ln>
+                      <a:noFill/>
+                    </a:ln>
+                  </pic:spPr>
+                </pic:pic>
+              </a:graphicData>
+            </a:graphic>
+          </wp:inline>
+        </w:drawing>
+      </w:r>
+    </w:p>
+    <w:p>
+      <w:pPr>
+        <w:bidi/>
+        <w:jc w:val="both"/>
+        <w:rPr>
+          <w:rFonts w:cs="B Nazanin"/>
+          <w:sz w:val="32"/>
+          <w:szCs w:val="32"/>
+          <w:lang w:bidi="fa-IR"/>
+        </w:rPr>
+      </w:pPr>
+    </w:p>
+    <w:p>
+      <w:pPr>
+        <w:bidi/>
+        <w:jc w:val="both"/>
+        <w:rPr>
+          <w:rFonts w:cs="B Nazanin"/>
+          <w:sz w:val="32"/>
+          <w:szCs w:val="32"/>
+          <w:rtl/>
+          <w:lang w:bidi="fa-IR"/>
+        </w:rPr>
+      </w:pPr>
+      <w:r>
+        <w:rPr>
+          <w:rFonts w:cs="B Nazanin" w:hint="cs"/>
+          <w:sz w:val="32"/>
+          <w:szCs w:val="32"/>
+          <w:rtl/>
+          <w:lang w:bidi="fa-IR"/>
+        </w:rPr>
+        <w:t>بدست آوردن تعداد شبیه ساز حمله</w:t>
+      </w:r>
+    </w:p>
+    <w:p>
+      <w:pPr>
+        <w:bidi/>
+        <w:jc w:val="both"/>
+        <w:rPr>
+          <w:rFonts w:cs="B Nazanin"/>
+          <w:sz w:val="32"/>
+          <w:szCs w:val="32"/>
+          <w:rtl/>
+          <w:lang w:bidi="fa-IR"/>
+        </w:rPr>
+      </w:pPr>
+      <w:r>
+        <w:rPr>
+          <w:rFonts w:cs="B Nazanin" w:hint="cs"/>
+          <w:sz w:val="32"/>
+          <w:szCs w:val="32"/>
+          <w:rtl/>
+          <w:lang w:bidi="fa-IR"/>
+        </w:rPr>
+        <w:t xml:space="preserve">به جای استفاده از عدد ثابت ده هزار تا می </w:t>
+      </w:r>
+      <w:proofErr w:type="spellStart"/>
+      <w:r>
+        <w:rPr>
+          <w:rFonts w:cs="B Nazanin" w:hint="cs"/>
+          <w:sz w:val="32"/>
+          <w:szCs w:val="32"/>
+          <w:rtl/>
+          <w:lang w:bidi="fa-IR"/>
+        </w:rPr>
+        <w:t>آییم</w:t>
+      </w:r>
+      <w:proofErr w:type="spellEnd"/>
+      <w:r>
+        <w:rPr>
+          <w:rFonts w:cs="B Nazanin" w:hint="cs"/>
+          <w:sz w:val="32"/>
+          <w:szCs w:val="32"/>
+          <w:rtl/>
+          <w:lang w:bidi="fa-IR"/>
+        </w:rPr>
+        <w:t xml:space="preserve"> و احتمال رخ دادن موفقیت </w:t>
+      </w:r>
+      <w:proofErr w:type="spellStart"/>
+      <w:r>
+        <w:rPr>
+          <w:rFonts w:cs="B Nazanin" w:hint="cs"/>
+          <w:sz w:val="32"/>
+          <w:szCs w:val="32"/>
+          <w:rtl/>
+          <w:lang w:bidi="fa-IR"/>
+        </w:rPr>
+        <w:t>آمیزترین</w:t>
+      </w:r>
+      <w:proofErr w:type="spellEnd"/>
+      <w:r>
+        <w:rPr>
+          <w:rFonts w:cs="B Nazanin" w:hint="cs"/>
+          <w:sz w:val="32"/>
+          <w:szCs w:val="32"/>
+          <w:rtl/>
+          <w:lang w:bidi="fa-IR"/>
+        </w:rPr>
+        <w:t xml:space="preserve"> مسیر حمله را به دست می آوریم. در این مدل مسیر حمله زیر است</w:t>
+      </w:r>
+    </w:p>
+    <w:p>
+      <w:pPr>
+        <w:bidi/>
+        <w:jc w:val="both"/>
+        <w:rPr>
+          <w:rFonts w:cs="B Nazanin"/>
+          <w:sz w:val="32"/>
+          <w:szCs w:val="32"/>
+          <w:lang w:bidi="fa-IR"/>
+        </w:rPr>
+      </w:pPr>
+      <w:r>
+        <w:rPr>
+          <w:rFonts w:cs="B Nazanin"/>
+          <w:sz w:val="32"/>
+          <w:szCs w:val="32"/>
+          <w:lang w:bidi="fa-IR"/>
+        </w:rPr>
+        <w:t>["A", "C", "E", "G", "I", "K:S", "</w:t>
+      </w:r>
+      <w:proofErr w:type="spellStart"/>
+      <w:r>
+        <w:rPr>
+          <w:rFonts w:cs="B Nazanin"/>
+          <w:sz w:val="32"/>
+          <w:szCs w:val="32"/>
+          <w:lang w:bidi="fa-IR"/>
+        </w:rPr>
+        <w:t>None:</w:t>
+      </w:r>
+      <w:r>
+        <w:rPr>
+          <w:rFonts w:cs="B Nazanin"/>
+          <w:sz w:val="32"/>
+          <w:szCs w:val="32"/>
+          <w:lang w:bidi="fa-IR"/>
+        </w:rPr>
+        <w:t>S</w:t>
+      </w:r>
+      <w:proofErr w:type="spellEnd"/>
+      <w:r>
+        <w:rPr>
+          <w:rFonts w:cs="B Nazanin"/>
+          <w:sz w:val="32"/>
+          <w:szCs w:val="32"/>
+          <w:lang w:bidi="fa-IR"/>
+        </w:rPr>
+        <w:t>"]</w:t>
+      </w:r>
+    </w:p>
+    <w:p>
+      <w:pPr>
+        <w:bidi/>
+        <w:jc w:val="both"/>
+        <w:rPr>
+          <w:rFonts w:cs="B Nazanin"/>
+          <w:sz w:val="32"/>
+          <w:szCs w:val="32"/>
+          <w:rtl/>
+          <w:lang w:bidi="fa-IR"/>
+        </w:rPr>
+      </w:pPr>
+      <w:r>
+        <w:rPr>
+          <w:rFonts w:cs="B Nazanin" w:hint="cs"/>
+          <w:sz w:val="32"/>
+          <w:szCs w:val="32"/>
+          <w:rtl/>
+          <w:lang w:bidi="fa-IR"/>
+        </w:rPr>
+        <w:t>اگر احتمال موفقیت ها را در هم ضرب کنیم، احتمال رخ دادن آن مسیر حمله به دست می آید.</w:t>
+      </w:r>
+    </w:p>
+    <w:p>
+      <w:pPr>
+        <w:rPr>
+          <w:rFonts w:cs="B Nazanin"/>
+          <w:sz w:val="32"/>
+          <w:szCs w:val="32"/>
+          <w:rtl/>
+          <w:lang w:bidi="fa-IR"/>
+        </w:rPr>
+      </w:pPr>
+      <w:r>
+        <w:rPr>
+          <w:rFonts w:cs="B Nazanin"/>
+          <w:sz w:val="32"/>
+          <w:szCs w:val="32"/>
+          <w:lang w:bidi="fa-IR"/>
+        </w:rPr>
+        <w:t>(0.8 * 0.2) * (0.6 * 0.2) * (0.7 * 0.1) * (0.7 * 0.6) * (0.7 * 0.6) * (0.8 * 0.5) = 0.00009483264</w:t>
+      </w:r>
+    </w:p>
+    <w:p>
+      <w:pPr>
+        <w:bidi/>
+        <w:rPr>
+          <w:rFonts w:cs="B Nazanin"/>
+          <w:sz w:val="32"/>
+          <w:szCs w:val="32"/>
+          <w:rtl/>
+          <w:lang w:bidi="fa-IR"/>
+        </w:rPr>
+      </w:pPr>
+      <w:r>
+        <w:rPr>
+          <w:rFonts w:cs="B Nazanin" w:hint="cs"/>
+          <w:sz w:val="32"/>
+          <w:szCs w:val="32"/>
+          <w:rtl/>
+          <w:lang w:bidi="fa-IR"/>
+        </w:rPr>
+        <w:lastRenderedPageBreak/>
+        <w:t xml:space="preserve">اگر عدد بدست آمده را </w:t>
+      </w:r>
+      <w:proofErr w:type="spellStart"/>
+      <w:r>
+        <w:rPr>
+          <w:rFonts w:cs="B Nazanin" w:hint="cs"/>
+          <w:sz w:val="32"/>
+          <w:szCs w:val="32"/>
+          <w:rtl/>
+          <w:lang w:bidi="fa-IR"/>
+        </w:rPr>
+        <w:t>ضربدر</w:t>
+      </w:r>
+      <w:proofErr w:type="spellEnd"/>
+      <w:r>
+        <w:rPr>
+          <w:rFonts w:cs="B Nazanin" w:hint="cs"/>
+          <w:sz w:val="32"/>
+          <w:szCs w:val="32"/>
+          <w:rtl/>
+          <w:lang w:bidi="fa-IR"/>
+        </w:rPr>
+        <w:t xml:space="preserve"> </w:t>
+      </w:r>
+      <w:r>
+        <w:rPr>
+          <w:rFonts w:cs="B Nazanin"/>
+          <w:sz w:val="32"/>
+          <w:szCs w:val="32"/>
+          <w:lang w:bidi="fa-IR"/>
+        </w:rPr>
+        <w:t>x</w:t>
+      </w:r>
+      <w:r>
+        <w:rPr>
+          <w:rFonts w:cs="B Nazanin" w:hint="cs"/>
+          <w:sz w:val="32"/>
+          <w:szCs w:val="32"/>
+          <w:rtl/>
+          <w:lang w:bidi="fa-IR"/>
+        </w:rPr>
+        <w:t xml:space="preserve"> کنیم و مقدار برابر با 1 شود آنگاه تعداد لازم را به دست می آوریم.</w:t>
+      </w:r>
+    </w:p>
+    <w:p>
+      <w:pPr>
+        <w:bidi/>
+        <w:rPr>
+          <w:rFonts w:cs="B Nazanin"/>
+          <w:sz w:val="32"/>
+          <w:szCs w:val="32"/>
+          <w:rtl/>
+          <w:lang w:bidi="fa-IR"/>
+        </w:rPr>
+      </w:pPr>
+      <w:r>
+        <w:rPr>
+          <w:rFonts w:cs="B Nazanin" w:hint="cs"/>
+          <w:sz w:val="32"/>
+          <w:szCs w:val="32"/>
+          <w:rtl/>
+          <w:lang w:bidi="fa-IR"/>
+        </w:rPr>
+        <w:t xml:space="preserve">عدد بدست آمده را با </w:t>
+      </w:r>
+      <w:proofErr w:type="spellStart"/>
+      <w:r>
+        <w:rPr>
+          <w:rFonts w:cs="B Nazanin" w:hint="cs"/>
+          <w:sz w:val="32"/>
+          <w:szCs w:val="32"/>
+          <w:rtl/>
+          <w:lang w:bidi="fa-IR"/>
+        </w:rPr>
+        <w:t>صدگان</w:t>
+      </w:r>
+      <w:proofErr w:type="spellEnd"/>
+      <w:r>
+        <w:rPr>
+          <w:rFonts w:cs="B Nazanin" w:hint="cs"/>
+          <w:sz w:val="32"/>
+          <w:szCs w:val="32"/>
+          <w:rtl/>
+          <w:lang w:bidi="fa-IR"/>
+        </w:rPr>
+        <w:t xml:space="preserve"> آن رند می کنیم. یعنی </w:t>
+      </w:r>
+      <w:r>
+        <w:rPr>
+          <w:rFonts w:cs="B Nazanin"/>
+          <w:sz w:val="32"/>
+          <w:szCs w:val="32"/>
+          <w:rtl/>
+          <w:lang w:bidi="fa-IR"/>
+        </w:rPr>
+        <w:t>10,544.89256019868</w:t>
+      </w:r>
+      <w:r>
+        <w:rPr>
+          <w:rFonts w:cs="B Nazanin" w:hint="cs"/>
+          <w:sz w:val="32"/>
+          <w:szCs w:val="32"/>
+          <w:rtl/>
+          <w:lang w:bidi="fa-IR"/>
+        </w:rPr>
+        <w:t xml:space="preserve"> برابر با 10500 می شود.</w:t>
+      </w:r>
+    </w:p>
+    <w:p>
+      <w:pPr>
+        <w:bidi/>
+        <w:rPr>
+          <w:rFonts w:cs="B Nazanin"/>
+          <w:sz w:val="32"/>
+          <w:szCs w:val="32"/>
+          <w:rtl/>
+          <w:lang w:bidi="fa-IR"/>
+        </w:rPr>
+      </w:pPr>
+    </w:p>
+    <w:p>
+      <w:pPr>
+        <w:bidi/>
+        <w:rPr>
+          <w:rFonts w:cs="B Nazanin"/>
+          <w:sz w:val="32"/>
+          <w:szCs w:val="32"/>
+          <w:rtl/>
+          <w:lang w:bidi="fa-IR"/>
+        </w:rPr>
+      </w:pPr>
+      <w:proofErr w:type="spellStart"/>
+      <w:r>
+        <w:rPr>
+          <w:rFonts w:cs="B Nazanin" w:hint="cs"/>
+          <w:sz w:val="32"/>
+          <w:szCs w:val="32"/>
+          <w:rtl/>
+          <w:lang w:bidi="fa-IR"/>
+        </w:rPr>
+        <w:t>دیتاست</w:t>
+      </w:r>
+      <w:proofErr w:type="spellEnd"/>
+    </w:p>
+    <w:p>
+      <w:pPr>
+        <w:bidi/>
+        <w:rPr>
+          <w:rFonts w:cs="B Nazanin"/>
+          <w:sz w:val="32"/>
+          <w:szCs w:val="32"/>
+          <w:rtl/>
+          <w:lang w:bidi="fa-IR"/>
+        </w:rPr>
+      </w:pPr>
+      <w:r>
+        <w:rPr>
+          <w:rFonts w:cs="B Nazanin" w:hint="cs"/>
+          <w:sz w:val="32"/>
+          <w:szCs w:val="32"/>
+          <w:rtl/>
+          <w:lang w:bidi="fa-IR"/>
+        </w:rPr>
+        <w:t xml:space="preserve">برای آن که وضعیت شبکه را در هر داده داشته باشیم </w:t>
+      </w:r>
+      <w:proofErr w:type="spellStart"/>
+      <w:r>
+        <w:rPr>
+          <w:rFonts w:cs="B Nazanin" w:hint="cs"/>
+          <w:sz w:val="32"/>
+          <w:szCs w:val="32"/>
+          <w:rtl/>
+          <w:lang w:bidi="fa-IR"/>
+        </w:rPr>
+        <w:t>فیلدی</w:t>
+      </w:r>
+      <w:proofErr w:type="spellEnd"/>
+      <w:r>
+        <w:rPr>
+          <w:rFonts w:cs="B Nazanin" w:hint="cs"/>
+          <w:sz w:val="32"/>
+          <w:szCs w:val="32"/>
+          <w:rtl/>
+          <w:lang w:bidi="fa-IR"/>
+        </w:rPr>
+        <w:t xml:space="preserve"> به نام </w:t>
+      </w:r>
+      <w:r>
+        <w:rPr>
+          <w:rFonts w:cs="B Nazanin"/>
+          <w:sz w:val="32"/>
+          <w:szCs w:val="32"/>
+          <w:lang w:bidi="fa-IR"/>
+        </w:rPr>
+        <w:t>state</w:t>
+      </w:r>
+      <w:r>
+        <w:rPr>
+          <w:rFonts w:cs="B Nazanin" w:hint="cs"/>
+          <w:sz w:val="32"/>
+          <w:szCs w:val="32"/>
+          <w:rtl/>
+          <w:lang w:bidi="fa-IR"/>
+        </w:rPr>
+        <w:t xml:space="preserve"> را اضافه کردیم که در آن وضعیت هر کدام از </w:t>
+      </w:r>
+      <w:r>
+        <w:rPr>
+          <w:rFonts w:cs="B Nazanin"/>
+          <w:sz w:val="32"/>
+          <w:szCs w:val="32"/>
+          <w:lang w:bidi="fa-IR"/>
+        </w:rPr>
+        <w:t>host</w:t>
+      </w:r>
+      <w:r>
+        <w:rPr>
+          <w:rFonts w:cs="B Nazanin" w:hint="cs"/>
+          <w:sz w:val="32"/>
+          <w:szCs w:val="32"/>
+          <w:rtl/>
+          <w:lang w:bidi="fa-IR"/>
+        </w:rPr>
+        <w:t xml:space="preserve"> ها آورده شده است.</w:t>
+      </w:r>
+    </w:p>
+    <w:p>
+      <w:pPr>
+        <w:bidi/>
+        <w:rPr>
+          <w:rFonts w:cs="B Nazanin"/>
+          <w:sz w:val="32"/>
+          <w:szCs w:val="32"/>
+          <w:rtl/>
+          <w:lang w:bidi="fa-IR"/>
+        </w:rPr>
+      </w:pPr>
+      <w:r>
+        <w:rPr>
+          <w:noProof/>
+        </w:rPr>
+        <w:drawing>
+          <wp:inline distT="0" distB="0" distL="0" distR="0" wp14:anchorId="353ED792" wp14:editId="7F2123D9">
+            <wp:extent cx="5943600" cy="3205480"/>
+            <wp:effectExtent l="0" t="0" r="0" b="0"/>
+            <wp:docPr id="1543816879" name="Picture 4"/>
+            <wp:cNvGraphicFramePr>
+              <a:graphicFrameLocks xmlns:a="http://schemas.openxmlformats.org/drawingml/2006/main" noChangeAspect="1"/>
+            </wp:cNvGraphicFramePr>
+            <a:graphic xmlns:a="http://schemas.openxmlformats.org/drawingml/2006/main">
+              <a:graphicData uri="http://schemas.openxmlformats.org/drawingml/2006/picture">
+                <pic:pic xmlns:pic="http://schemas.openxmlformats.org/drawingml/2006/picture">
+                  <pic:nvPicPr>
+                    <pic:cNvPr id="0" name="Picture 7"/>
+                    <pic:cNvPicPr>
+                      <a:picLocks noChangeAspect="1" noChangeArrowheads="1"/>
+                    </pic:cNvPicPr>
+                  </pic:nvPicPr>
+                  <pic:blipFill>
+                    <a:blip r:embed="rId23" cstate="print">
+                      <a:extLst>
+                        <a:ext uri="{28A0092B-C50C-407E-A947-70E740481C1C}">
+                          <a14:useLocalDpi xmlns:a14="http://schemas.microsoft.com/office/drawing/2010/main" val="0"/>
+                        </a:ext>
+                      </a:extLst>
+                    </a:blip>
+                    <a:srcRect/>
+                    <a:stretch>
+                      <a:fillRect/>
+                    </a:stretch>
+                  </pic:blipFill>
+                  <pic:spPr bwMode="auto">
+                    <a:xfrm>
+                      <a:off x="0" y="0"/>
+                      <a:ext cx="5943600" cy="3205480"/>
+                    </a:xfrm>
+                    <a:prstGeom prst="rect">
+                      <a:avLst/>
+                    </a:prstGeom>
+                    <a:noFill/>
+                    <a:ln>
+                      <a:noFill/>
+                    </a:ln>
+                  </pic:spPr>
+                </pic:pic>
+              </a:graphicData>
+            </a:graphic>
+          </wp:inline>
+        </w:drawing>
+      </w:r>
+    </w:p>
+    <w:p>
+      <w:pPr>
+        <w:bidi/>
+        <w:rPr>
+          <w:rFonts w:cs="B Nazanin"/>
+          <w:sz w:val="32"/>
+          <w:szCs w:val="32"/>
+          <w:rtl/>
+          <w:lang w:bidi="fa-IR"/>
+        </w:rPr>
+      </w:pPr>
+      <w:r>
+        <w:rPr>
+          <w:rFonts w:cs="B Nazanin" w:hint="cs"/>
+          <w:sz w:val="32"/>
+          <w:szCs w:val="32"/>
+          <w:rtl/>
+          <w:lang w:bidi="fa-IR"/>
+        </w:rPr>
+        <w:t xml:space="preserve">در هنگام تمام شدن باید فیلد های مربوط به </w:t>
+      </w:r>
+      <w:r>
+        <w:rPr>
+          <w:rFonts w:cs="B Nazanin"/>
+          <w:sz w:val="32"/>
+          <w:szCs w:val="32"/>
+          <w:lang w:bidi="fa-IR"/>
+        </w:rPr>
+        <w:t>CSA</w:t>
+      </w:r>
+      <w:r>
+        <w:rPr>
+          <w:rFonts w:cs="B Nazanin" w:hint="cs"/>
+          <w:sz w:val="32"/>
+          <w:szCs w:val="32"/>
+          <w:rtl/>
+          <w:lang w:bidi="fa-IR"/>
+        </w:rPr>
+        <w:t xml:space="preserve"> را حذف کنیم چرا که آن ها برای مقایسه استفاده شده </w:t>
+      </w:r>
+      <w:proofErr w:type="spellStart"/>
+      <w:r>
+        <w:rPr>
+          <w:rFonts w:cs="B Nazanin" w:hint="cs"/>
+          <w:sz w:val="32"/>
+          <w:szCs w:val="32"/>
+          <w:rtl/>
+          <w:lang w:bidi="fa-IR"/>
+        </w:rPr>
+        <w:t>اند</w:t>
+      </w:r>
+      <w:proofErr w:type="spellEnd"/>
+      <w:r>
+        <w:rPr>
+          <w:rFonts w:cs="B Nazanin" w:hint="cs"/>
+          <w:sz w:val="32"/>
+          <w:szCs w:val="32"/>
+          <w:rtl/>
+          <w:lang w:bidi="fa-IR"/>
+        </w:rPr>
+        <w:t xml:space="preserve"> و نیازی به حضور در </w:t>
+      </w:r>
+      <w:proofErr w:type="spellStart"/>
+      <w:r>
+        <w:rPr>
+          <w:rFonts w:cs="B Nazanin" w:hint="cs"/>
+          <w:sz w:val="32"/>
+          <w:szCs w:val="32"/>
+          <w:rtl/>
+          <w:lang w:bidi="fa-IR"/>
+        </w:rPr>
+        <w:t>دیتاست</w:t>
+      </w:r>
+      <w:proofErr w:type="spellEnd"/>
+      <w:r>
+        <w:rPr>
+          <w:rFonts w:cs="B Nazanin" w:hint="cs"/>
+          <w:sz w:val="32"/>
+          <w:szCs w:val="32"/>
+          <w:rtl/>
+          <w:lang w:bidi="fa-IR"/>
+        </w:rPr>
+        <w:t xml:space="preserve"> ندارند.</w:t>
+      </w:r>
+    </w:p>
+    <w:p>
+      <w:pPr>
+        <w:bidi/>
+        <w:rPr>
+          <w:rFonts w:cs="B Nazanin" w:hint="cs"/>
+          <w:sz w:val="32"/>
+          <w:szCs w:val="32"/>
+          <w:rtl/>
+          <w:lang w:bidi="fa-IR"/>
+        </w:rPr>
+      </w:pPr>
     </w:p>
     <w:sectPr>
       <w:pgSz w:w="12240" w:h="15840"/>

</xml_diff>